<commit_message>
IK-86 Felhasználói dokumentáció elkészítése
</commit_message>
<xml_diff>
--- a/Felhasználói dokumentáció.docx
+++ b/Felhasználói dokumentáció.docx
@@ -334,9 +334,506 @@
       </w:r>
     </w:p>
     <w:p>
+      <w:pPr>
+        <w:rPr>
+          <w:b/>
+        </w:rPr>
+      </w:pPr>
+      <w:r>
+        <w:rPr>
+          <w:b/>
+        </w:rPr>
+        <w:t>Bővebb információ a termékről</w:t>
+      </w:r>
+    </w:p>
+    <w:p>
+      <w:pPr>
+        <w:pStyle w:val="Listaszerbekezds"/>
+        <w:numPr>
+          <w:ilvl w:val="0"/>
+          <w:numId w:val="7"/>
+        </w:numPr>
+      </w:pPr>
+      <w:r>
+        <w:t>Termék kategória oldalon egy adott termék</w:t>
+      </w:r>
+      <w:r>
+        <w:t xml:space="preserve"> nevére kattintva egy bővebb információs oldal töltődik be</w:t>
+      </w:r>
+      <w:r>
+        <w:t>.</w:t>
+      </w:r>
+    </w:p>
+    <w:p>
+      <w:pPr>
+        <w:rPr>
+          <w:b/>
+        </w:rPr>
+      </w:pPr>
+      <w:r>
+        <w:rPr>
+          <w:b/>
+        </w:rPr>
+        <w:t>Filter</w:t>
+      </w:r>
+    </w:p>
+    <w:p>
+      <w:pPr>
+        <w:pStyle w:val="Listaszerbekezds"/>
+        <w:numPr>
+          <w:ilvl w:val="0"/>
+          <w:numId w:val="8"/>
+        </w:numPr>
+      </w:pPr>
+      <w:r>
+        <w:t>Termék kategória oldalon egy</w:t>
+      </w:r>
+      <w:r>
+        <w:t xml:space="preserve"> csúszkát láthatunk, melynek mindkét oldalát tudjuk állítani.</w:t>
+      </w:r>
+    </w:p>
+    <w:p>
+      <w:pPr>
+        <w:pStyle w:val="Listaszerbekezds"/>
+        <w:numPr>
+          <w:ilvl w:val="0"/>
+          <w:numId w:val="8"/>
+        </w:numPr>
+      </w:pPr>
+      <w:r>
+        <w:t xml:space="preserve">A csúszka két végén látható köröket húzva be tudjuk állítani a legkisebb és legnagyobb árat. Ezzel a két ár között lévő termékek fognak megjelenni miután a „FILTER” gombot lenyomjuk. </w:t>
+      </w:r>
+    </w:p>
+    <w:p>
+      <w:pPr>
+        <w:rPr>
+          <w:b/>
+        </w:rPr>
+      </w:pPr>
+      <w:proofErr w:type="spellStart"/>
+      <w:r>
+        <w:rPr>
+          <w:b/>
+        </w:rPr>
+        <w:t>My</w:t>
+      </w:r>
+      <w:proofErr w:type="spellEnd"/>
+      <w:r>
+        <w:rPr>
+          <w:b/>
+        </w:rPr>
+        <w:t xml:space="preserve"> Account bejelentkezés</w:t>
+      </w:r>
+    </w:p>
+    <w:p>
+      <w:pPr>
+        <w:pStyle w:val="Listaszerbekezds"/>
+        <w:numPr>
+          <w:ilvl w:val="0"/>
+          <w:numId w:val="9"/>
+        </w:numPr>
+      </w:pPr>
+      <w:r>
+        <w:t>Írjuk be a felhasználónevünket</w:t>
+      </w:r>
+    </w:p>
+    <w:p>
+      <w:pPr>
+        <w:pStyle w:val="Listaszerbekezds"/>
+        <w:numPr>
+          <w:ilvl w:val="0"/>
+          <w:numId w:val="9"/>
+        </w:numPr>
+      </w:pPr>
+      <w:r>
+        <w:t>Írjuk be az email címünket</w:t>
+      </w:r>
+    </w:p>
+    <w:p>
+      <w:pPr>
+        <w:pStyle w:val="Listaszerbekezds"/>
+        <w:numPr>
+          <w:ilvl w:val="0"/>
+          <w:numId w:val="9"/>
+        </w:numPr>
+      </w:pPr>
+      <w:r>
+        <w:t xml:space="preserve">Írjuk be a </w:t>
+      </w:r>
+      <w:proofErr w:type="spellStart"/>
+      <w:r>
+        <w:t>jelszavunkat</w:t>
+      </w:r>
+      <w:proofErr w:type="spellEnd"/>
+    </w:p>
+    <w:p>
+      <w:pPr>
+        <w:pStyle w:val="Listaszerbekezds"/>
+        <w:numPr>
+          <w:ilvl w:val="0"/>
+          <w:numId w:val="9"/>
+        </w:numPr>
+      </w:pPr>
+      <w:r>
+        <w:t>Amennyiben jó adatokat írtunk be, a „LOG IN” gombra kattintva a fiókunkba be is léptünk.</w:t>
+      </w:r>
+    </w:p>
+    <w:p/>
+    <w:p>
+      <w:pPr>
+        <w:rPr>
+          <w:b/>
+        </w:rPr>
+      </w:pPr>
+      <w:proofErr w:type="spellStart"/>
+      <w:r>
+        <w:rPr>
+          <w:b/>
+        </w:rPr>
+        <w:lastRenderedPageBreak/>
+        <w:t>My</w:t>
+      </w:r>
+      <w:proofErr w:type="spellEnd"/>
+      <w:r>
+        <w:rPr>
+          <w:b/>
+        </w:rPr>
+        <w:t xml:space="preserve"> Account fiók létrehozás</w:t>
+      </w:r>
+    </w:p>
+    <w:p>
+      <w:pPr>
+        <w:pStyle w:val="Listaszerbekezds"/>
+        <w:numPr>
+          <w:ilvl w:val="0"/>
+          <w:numId w:val="11"/>
+        </w:numPr>
+      </w:pPr>
+      <w:proofErr w:type="spellStart"/>
+      <w:r>
+        <w:t>My</w:t>
+      </w:r>
+      <w:proofErr w:type="spellEnd"/>
+      <w:r>
+        <w:t xml:space="preserve"> Account oldalon kattintsunk a „I </w:t>
+      </w:r>
+      <w:proofErr w:type="spellStart"/>
+      <w:r>
+        <w:t>don't</w:t>
+      </w:r>
+      <w:proofErr w:type="spellEnd"/>
+      <w:r>
+        <w:t xml:space="preserve"> </w:t>
+      </w:r>
+      <w:proofErr w:type="spellStart"/>
+      <w:r>
+        <w:t>have</w:t>
+      </w:r>
+      <w:proofErr w:type="spellEnd"/>
+      <w:r>
+        <w:t xml:space="preserve"> a MintaWeb </w:t>
+      </w:r>
+      <w:proofErr w:type="gramStart"/>
+      <w:r>
+        <w:t>account..</w:t>
+      </w:r>
+      <w:proofErr w:type="gramEnd"/>
+      <w:r>
+        <w:t>” gombra.</w:t>
+      </w:r>
+    </w:p>
+    <w:p>
+      <w:pPr>
+        <w:pStyle w:val="Listaszerbekezds"/>
+        <w:numPr>
+          <w:ilvl w:val="0"/>
+          <w:numId w:val="11"/>
+        </w:numPr>
+      </w:pPr>
+      <w:r>
+        <w:t>Adjunk meg egy</w:t>
+      </w:r>
+      <w:r>
+        <w:t xml:space="preserve"> felhasználónev</w:t>
+      </w:r>
+      <w:r>
+        <w:t>et</w:t>
+      </w:r>
+    </w:p>
+    <w:p>
+      <w:pPr>
+        <w:pStyle w:val="Listaszerbekezds"/>
+        <w:numPr>
+          <w:ilvl w:val="0"/>
+          <w:numId w:val="11"/>
+        </w:numPr>
+      </w:pPr>
+      <w:r>
+        <w:t>Adjunk meg egy</w:t>
+      </w:r>
+      <w:r>
+        <w:t xml:space="preserve"> </w:t>
+      </w:r>
+      <w:r>
+        <w:t>emailt</w:t>
+      </w:r>
+    </w:p>
+    <w:p>
+      <w:pPr>
+        <w:pStyle w:val="Listaszerbekezds"/>
+        <w:numPr>
+          <w:ilvl w:val="0"/>
+          <w:numId w:val="11"/>
+        </w:numPr>
+      </w:pPr>
+      <w:r>
+        <w:t>Kattintsunk a „LOG IN” gombra és létrehoztuk a fiókunkat.</w:t>
+      </w:r>
+    </w:p>
+    <w:p>
+      <w:pPr>
+        <w:rPr>
+          <w:b/>
+        </w:rPr>
+      </w:pPr>
+      <w:proofErr w:type="spellStart"/>
+      <w:r>
+        <w:rPr>
+          <w:b/>
+        </w:rPr>
+        <w:t>My</w:t>
+      </w:r>
+      <w:proofErr w:type="spellEnd"/>
+      <w:r>
+        <w:rPr>
+          <w:b/>
+        </w:rPr>
+        <w:t xml:space="preserve"> Account fiók törlése</w:t>
+      </w:r>
+    </w:p>
+    <w:p>
+      <w:pPr>
+        <w:pStyle w:val="Listaszerbekezds"/>
+        <w:numPr>
+          <w:ilvl w:val="0"/>
+          <w:numId w:val="12"/>
+        </w:numPr>
+      </w:pPr>
+      <w:proofErr w:type="spellStart"/>
+      <w:r>
+        <w:t>My</w:t>
+      </w:r>
+      <w:proofErr w:type="spellEnd"/>
+      <w:r>
+        <w:t xml:space="preserve"> Account oldalon jelentkezzünk be fiókunkba.</w:t>
+      </w:r>
+    </w:p>
+    <w:p>
+      <w:pPr>
+        <w:pStyle w:val="Listaszerbekezds"/>
+        <w:numPr>
+          <w:ilvl w:val="0"/>
+          <w:numId w:val="12"/>
+        </w:numPr>
+      </w:pPr>
+      <w:r>
+        <w:t>Bejelentkezés után kattintsunk a „</w:t>
+      </w:r>
+      <w:proofErr w:type="spellStart"/>
+      <w:r>
+        <w:t>Delete</w:t>
+      </w:r>
+      <w:proofErr w:type="spellEnd"/>
+      <w:r>
+        <w:t xml:space="preserve"> </w:t>
+      </w:r>
+      <w:proofErr w:type="spellStart"/>
+      <w:r>
+        <w:t>profile</w:t>
+      </w:r>
+      <w:proofErr w:type="spellEnd"/>
+      <w:r>
+        <w:t>…” gombra.</w:t>
+      </w:r>
+    </w:p>
+    <w:p>
+      <w:pPr>
+        <w:pStyle w:val="Listaszerbekezds"/>
+        <w:numPr>
+          <w:ilvl w:val="0"/>
+          <w:numId w:val="12"/>
+        </w:numPr>
+      </w:pPr>
+      <w:r>
+        <w:t>A fiók törlődött</w:t>
+      </w:r>
+    </w:p>
+    <w:p>
+      <w:pPr>
+        <w:rPr>
+          <w:b/>
+        </w:rPr>
+      </w:pPr>
+      <w:proofErr w:type="spellStart"/>
+      <w:r>
+        <w:rPr>
+          <w:b/>
+        </w:rPr>
+        <w:t>Contact</w:t>
+      </w:r>
+      <w:proofErr w:type="spellEnd"/>
+      <w:r>
+        <w:rPr>
+          <w:b/>
+        </w:rPr>
+        <w:t xml:space="preserve"> </w:t>
+      </w:r>
+      <w:proofErr w:type="spellStart"/>
+      <w:r>
+        <w:rPr>
+          <w:b/>
+        </w:rPr>
+        <w:t>Us</w:t>
+      </w:r>
+      <w:proofErr w:type="spellEnd"/>
+      <w:r>
+        <w:rPr>
+          <w:b/>
+        </w:rPr>
+        <w:t xml:space="preserve"> kapcsolatfelvétel</w:t>
+      </w:r>
+    </w:p>
+    <w:p>
+      <w:pPr>
+        <w:pStyle w:val="Listaszerbekezds"/>
+        <w:numPr>
+          <w:ilvl w:val="0"/>
+          <w:numId w:val="13"/>
+        </w:numPr>
+      </w:pPr>
+      <w:r>
+        <w:t xml:space="preserve">Adjuk meg a </w:t>
+      </w:r>
+      <w:proofErr w:type="spellStart"/>
+      <w:r>
+        <w:t>First</w:t>
+      </w:r>
+      <w:proofErr w:type="spellEnd"/>
+      <w:r>
+        <w:t xml:space="preserve"> </w:t>
+      </w:r>
+      <w:proofErr w:type="spellStart"/>
+      <w:r>
+        <w:t>name</w:t>
+      </w:r>
+      <w:proofErr w:type="spellEnd"/>
+      <w:r>
+        <w:t>-t</w:t>
+      </w:r>
+    </w:p>
+    <w:p>
+      <w:pPr>
+        <w:pStyle w:val="Listaszerbekezds"/>
+        <w:numPr>
+          <w:ilvl w:val="0"/>
+          <w:numId w:val="13"/>
+        </w:numPr>
+      </w:pPr>
+      <w:r>
+        <w:t xml:space="preserve">Adjuk meg a Last </w:t>
+      </w:r>
+      <w:proofErr w:type="spellStart"/>
+      <w:r>
+        <w:t>name</w:t>
+      </w:r>
+      <w:proofErr w:type="spellEnd"/>
+      <w:r>
+        <w:t>-t</w:t>
+      </w:r>
       <w:bookmarkStart w:id="0" w:name="_GoBack"/>
       <w:bookmarkEnd w:id="0"/>
     </w:p>
+    <w:p>
+      <w:pPr>
+        <w:pStyle w:val="Listaszerbekezds"/>
+        <w:numPr>
+          <w:ilvl w:val="0"/>
+          <w:numId w:val="13"/>
+        </w:numPr>
+      </w:pPr>
+      <w:r>
+        <w:t>Adjuk meg az Emailünket</w:t>
+      </w:r>
+    </w:p>
+    <w:p>
+      <w:pPr>
+        <w:pStyle w:val="Listaszerbekezds"/>
+        <w:numPr>
+          <w:ilvl w:val="0"/>
+          <w:numId w:val="13"/>
+        </w:numPr>
+      </w:pPr>
+      <w:r>
+        <w:t xml:space="preserve">Kattintsunk a </w:t>
+      </w:r>
+      <w:proofErr w:type="spellStart"/>
+      <w:r>
+        <w:t>Submit</w:t>
+      </w:r>
+      <w:proofErr w:type="spellEnd"/>
+      <w:r>
+        <w:t xml:space="preserve"> gombra</w:t>
+      </w:r>
+    </w:p>
+    <w:p>
+      <w:pPr>
+        <w:pStyle w:val="Listaszerbekezds"/>
+        <w:numPr>
+          <w:ilvl w:val="0"/>
+          <w:numId w:val="13"/>
+        </w:numPr>
+      </w:pPr>
+      <w:r>
+        <w:t>Amennyiben az adatok helyesek, elküldésre került az emailt.</w:t>
+      </w:r>
+    </w:p>
+    <w:p>
+      <w:pPr>
+        <w:rPr>
+          <w:b/>
+        </w:rPr>
+      </w:pPr>
+    </w:p>
+    <w:p>
+      <w:pPr>
+        <w:rPr>
+          <w:b/>
+        </w:rPr>
+      </w:pPr>
+    </w:p>
+    <w:p>
+      <w:pPr>
+        <w:rPr>
+          <w:b/>
+        </w:rPr>
+      </w:pPr>
+    </w:p>
+    <w:p/>
+    <w:p>
+      <w:pPr>
+        <w:rPr>
+          <w:b/>
+        </w:rPr>
+      </w:pPr>
+    </w:p>
+    <w:p>
+      <w:pPr>
+        <w:rPr>
+          <w:b/>
+        </w:rPr>
+      </w:pPr>
+    </w:p>
+    <w:p/>
     <w:p/>
     <w:sectPr>
       <w:pgSz w:w="11906" w:h="16838"/>
@@ -487,6 +984,436 @@
     </w:lvl>
   </w:abstractNum>
   <w:abstractNum w:abstractNumId="1" w15:restartNumberingAfterBreak="0">
+    <w:nsid w:val="1C244DC1"/>
+    <w:multiLevelType w:val="hybridMultilevel"/>
+    <w:tmpl w:val="6A8AB17A"/>
+    <w:lvl w:ilvl="0" w:tplc="040E000F">
+      <w:start w:val="1"/>
+      <w:numFmt w:val="decimal"/>
+      <w:lvlText w:val="%1."/>
+      <w:lvlJc w:val="left"/>
+      <w:pPr>
+        <w:ind w:left="720" w:hanging="360"/>
+      </w:pPr>
+    </w:lvl>
+    <w:lvl w:ilvl="1" w:tplc="040E0019" w:tentative="1">
+      <w:start w:val="1"/>
+      <w:numFmt w:val="lowerLetter"/>
+      <w:lvlText w:val="%2."/>
+      <w:lvlJc w:val="left"/>
+      <w:pPr>
+        <w:ind w:left="1440" w:hanging="360"/>
+      </w:pPr>
+    </w:lvl>
+    <w:lvl w:ilvl="2" w:tplc="040E001B" w:tentative="1">
+      <w:start w:val="1"/>
+      <w:numFmt w:val="lowerRoman"/>
+      <w:lvlText w:val="%3."/>
+      <w:lvlJc w:val="right"/>
+      <w:pPr>
+        <w:ind w:left="2160" w:hanging="180"/>
+      </w:pPr>
+    </w:lvl>
+    <w:lvl w:ilvl="3" w:tplc="040E000F" w:tentative="1">
+      <w:start w:val="1"/>
+      <w:numFmt w:val="decimal"/>
+      <w:lvlText w:val="%4."/>
+      <w:lvlJc w:val="left"/>
+      <w:pPr>
+        <w:ind w:left="2880" w:hanging="360"/>
+      </w:pPr>
+    </w:lvl>
+    <w:lvl w:ilvl="4" w:tplc="040E0019" w:tentative="1">
+      <w:start w:val="1"/>
+      <w:numFmt w:val="lowerLetter"/>
+      <w:lvlText w:val="%5."/>
+      <w:lvlJc w:val="left"/>
+      <w:pPr>
+        <w:ind w:left="3600" w:hanging="360"/>
+      </w:pPr>
+    </w:lvl>
+    <w:lvl w:ilvl="5" w:tplc="040E001B" w:tentative="1">
+      <w:start w:val="1"/>
+      <w:numFmt w:val="lowerRoman"/>
+      <w:lvlText w:val="%6."/>
+      <w:lvlJc w:val="right"/>
+      <w:pPr>
+        <w:ind w:left="4320" w:hanging="180"/>
+      </w:pPr>
+    </w:lvl>
+    <w:lvl w:ilvl="6" w:tplc="040E000F" w:tentative="1">
+      <w:start w:val="1"/>
+      <w:numFmt w:val="decimal"/>
+      <w:lvlText w:val="%7."/>
+      <w:lvlJc w:val="left"/>
+      <w:pPr>
+        <w:ind w:left="5040" w:hanging="360"/>
+      </w:pPr>
+    </w:lvl>
+    <w:lvl w:ilvl="7" w:tplc="040E0019" w:tentative="1">
+      <w:start w:val="1"/>
+      <w:numFmt w:val="lowerLetter"/>
+      <w:lvlText w:val="%8."/>
+      <w:lvlJc w:val="left"/>
+      <w:pPr>
+        <w:ind w:left="5760" w:hanging="360"/>
+      </w:pPr>
+    </w:lvl>
+    <w:lvl w:ilvl="8" w:tplc="040E001B" w:tentative="1">
+      <w:start w:val="1"/>
+      <w:numFmt w:val="lowerRoman"/>
+      <w:lvlText w:val="%9."/>
+      <w:lvlJc w:val="right"/>
+      <w:pPr>
+        <w:ind w:left="6480" w:hanging="180"/>
+      </w:pPr>
+    </w:lvl>
+  </w:abstractNum>
+  <w:abstractNum w:abstractNumId="2" w15:restartNumberingAfterBreak="0">
+    <w:nsid w:val="26751C24"/>
+    <w:multiLevelType w:val="hybridMultilevel"/>
+    <w:tmpl w:val="79089D44"/>
+    <w:lvl w:ilvl="0" w:tplc="040E000F">
+      <w:start w:val="1"/>
+      <w:numFmt w:val="decimal"/>
+      <w:lvlText w:val="%1."/>
+      <w:lvlJc w:val="left"/>
+      <w:pPr>
+        <w:ind w:left="720" w:hanging="360"/>
+      </w:pPr>
+    </w:lvl>
+    <w:lvl w:ilvl="1" w:tplc="040E0019" w:tentative="1">
+      <w:start w:val="1"/>
+      <w:numFmt w:val="lowerLetter"/>
+      <w:lvlText w:val="%2."/>
+      <w:lvlJc w:val="left"/>
+      <w:pPr>
+        <w:ind w:left="1440" w:hanging="360"/>
+      </w:pPr>
+    </w:lvl>
+    <w:lvl w:ilvl="2" w:tplc="040E001B" w:tentative="1">
+      <w:start w:val="1"/>
+      <w:numFmt w:val="lowerRoman"/>
+      <w:lvlText w:val="%3."/>
+      <w:lvlJc w:val="right"/>
+      <w:pPr>
+        <w:ind w:left="2160" w:hanging="180"/>
+      </w:pPr>
+    </w:lvl>
+    <w:lvl w:ilvl="3" w:tplc="040E000F" w:tentative="1">
+      <w:start w:val="1"/>
+      <w:numFmt w:val="decimal"/>
+      <w:lvlText w:val="%4."/>
+      <w:lvlJc w:val="left"/>
+      <w:pPr>
+        <w:ind w:left="2880" w:hanging="360"/>
+      </w:pPr>
+    </w:lvl>
+    <w:lvl w:ilvl="4" w:tplc="040E0019" w:tentative="1">
+      <w:start w:val="1"/>
+      <w:numFmt w:val="lowerLetter"/>
+      <w:lvlText w:val="%5."/>
+      <w:lvlJc w:val="left"/>
+      <w:pPr>
+        <w:ind w:left="3600" w:hanging="360"/>
+      </w:pPr>
+    </w:lvl>
+    <w:lvl w:ilvl="5" w:tplc="040E001B" w:tentative="1">
+      <w:start w:val="1"/>
+      <w:numFmt w:val="lowerRoman"/>
+      <w:lvlText w:val="%6."/>
+      <w:lvlJc w:val="right"/>
+      <w:pPr>
+        <w:ind w:left="4320" w:hanging="180"/>
+      </w:pPr>
+    </w:lvl>
+    <w:lvl w:ilvl="6" w:tplc="040E000F" w:tentative="1">
+      <w:start w:val="1"/>
+      <w:numFmt w:val="decimal"/>
+      <w:lvlText w:val="%7."/>
+      <w:lvlJc w:val="left"/>
+      <w:pPr>
+        <w:ind w:left="5040" w:hanging="360"/>
+      </w:pPr>
+    </w:lvl>
+    <w:lvl w:ilvl="7" w:tplc="040E0019" w:tentative="1">
+      <w:start w:val="1"/>
+      <w:numFmt w:val="lowerLetter"/>
+      <w:lvlText w:val="%8."/>
+      <w:lvlJc w:val="left"/>
+      <w:pPr>
+        <w:ind w:left="5760" w:hanging="360"/>
+      </w:pPr>
+    </w:lvl>
+    <w:lvl w:ilvl="8" w:tplc="040E001B" w:tentative="1">
+      <w:start w:val="1"/>
+      <w:numFmt w:val="lowerRoman"/>
+      <w:lvlText w:val="%9."/>
+      <w:lvlJc w:val="right"/>
+      <w:pPr>
+        <w:ind w:left="6480" w:hanging="180"/>
+      </w:pPr>
+    </w:lvl>
+  </w:abstractNum>
+  <w:abstractNum w:abstractNumId="3" w15:restartNumberingAfterBreak="0">
+    <w:nsid w:val="35901614"/>
+    <w:multiLevelType w:val="hybridMultilevel"/>
+    <w:tmpl w:val="75A4A6C8"/>
+    <w:lvl w:ilvl="0" w:tplc="040E000F">
+      <w:start w:val="1"/>
+      <w:numFmt w:val="decimal"/>
+      <w:lvlText w:val="%1."/>
+      <w:lvlJc w:val="left"/>
+      <w:pPr>
+        <w:ind w:left="720" w:hanging="360"/>
+      </w:pPr>
+    </w:lvl>
+    <w:lvl w:ilvl="1" w:tplc="040E0019" w:tentative="1">
+      <w:start w:val="1"/>
+      <w:numFmt w:val="lowerLetter"/>
+      <w:lvlText w:val="%2."/>
+      <w:lvlJc w:val="left"/>
+      <w:pPr>
+        <w:ind w:left="1440" w:hanging="360"/>
+      </w:pPr>
+    </w:lvl>
+    <w:lvl w:ilvl="2" w:tplc="040E001B" w:tentative="1">
+      <w:start w:val="1"/>
+      <w:numFmt w:val="lowerRoman"/>
+      <w:lvlText w:val="%3."/>
+      <w:lvlJc w:val="right"/>
+      <w:pPr>
+        <w:ind w:left="2160" w:hanging="180"/>
+      </w:pPr>
+    </w:lvl>
+    <w:lvl w:ilvl="3" w:tplc="040E000F" w:tentative="1">
+      <w:start w:val="1"/>
+      <w:numFmt w:val="decimal"/>
+      <w:lvlText w:val="%4."/>
+      <w:lvlJc w:val="left"/>
+      <w:pPr>
+        <w:ind w:left="2880" w:hanging="360"/>
+      </w:pPr>
+    </w:lvl>
+    <w:lvl w:ilvl="4" w:tplc="040E0019" w:tentative="1">
+      <w:start w:val="1"/>
+      <w:numFmt w:val="lowerLetter"/>
+      <w:lvlText w:val="%5."/>
+      <w:lvlJc w:val="left"/>
+      <w:pPr>
+        <w:ind w:left="3600" w:hanging="360"/>
+      </w:pPr>
+    </w:lvl>
+    <w:lvl w:ilvl="5" w:tplc="040E001B" w:tentative="1">
+      <w:start w:val="1"/>
+      <w:numFmt w:val="lowerRoman"/>
+      <w:lvlText w:val="%6."/>
+      <w:lvlJc w:val="right"/>
+      <w:pPr>
+        <w:ind w:left="4320" w:hanging="180"/>
+      </w:pPr>
+    </w:lvl>
+    <w:lvl w:ilvl="6" w:tplc="040E000F" w:tentative="1">
+      <w:start w:val="1"/>
+      <w:numFmt w:val="decimal"/>
+      <w:lvlText w:val="%7."/>
+      <w:lvlJc w:val="left"/>
+      <w:pPr>
+        <w:ind w:left="5040" w:hanging="360"/>
+      </w:pPr>
+    </w:lvl>
+    <w:lvl w:ilvl="7" w:tplc="040E0019" w:tentative="1">
+      <w:start w:val="1"/>
+      <w:numFmt w:val="lowerLetter"/>
+      <w:lvlText w:val="%8."/>
+      <w:lvlJc w:val="left"/>
+      <w:pPr>
+        <w:ind w:left="5760" w:hanging="360"/>
+      </w:pPr>
+    </w:lvl>
+    <w:lvl w:ilvl="8" w:tplc="040E001B" w:tentative="1">
+      <w:start w:val="1"/>
+      <w:numFmt w:val="lowerRoman"/>
+      <w:lvlText w:val="%9."/>
+      <w:lvlJc w:val="right"/>
+      <w:pPr>
+        <w:ind w:left="6480" w:hanging="180"/>
+      </w:pPr>
+    </w:lvl>
+  </w:abstractNum>
+  <w:abstractNum w:abstractNumId="4" w15:restartNumberingAfterBreak="0">
+    <w:nsid w:val="3A980C47"/>
+    <w:multiLevelType w:val="hybridMultilevel"/>
+    <w:tmpl w:val="E348C044"/>
+    <w:lvl w:ilvl="0" w:tplc="040E000F">
+      <w:start w:val="1"/>
+      <w:numFmt w:val="decimal"/>
+      <w:lvlText w:val="%1."/>
+      <w:lvlJc w:val="left"/>
+      <w:pPr>
+        <w:ind w:left="720" w:hanging="360"/>
+      </w:pPr>
+    </w:lvl>
+    <w:lvl w:ilvl="1" w:tplc="040E0019" w:tentative="1">
+      <w:start w:val="1"/>
+      <w:numFmt w:val="lowerLetter"/>
+      <w:lvlText w:val="%2."/>
+      <w:lvlJc w:val="left"/>
+      <w:pPr>
+        <w:ind w:left="1440" w:hanging="360"/>
+      </w:pPr>
+    </w:lvl>
+    <w:lvl w:ilvl="2" w:tplc="040E001B" w:tentative="1">
+      <w:start w:val="1"/>
+      <w:numFmt w:val="lowerRoman"/>
+      <w:lvlText w:val="%3."/>
+      <w:lvlJc w:val="right"/>
+      <w:pPr>
+        <w:ind w:left="2160" w:hanging="180"/>
+      </w:pPr>
+    </w:lvl>
+    <w:lvl w:ilvl="3" w:tplc="040E000F" w:tentative="1">
+      <w:start w:val="1"/>
+      <w:numFmt w:val="decimal"/>
+      <w:lvlText w:val="%4."/>
+      <w:lvlJc w:val="left"/>
+      <w:pPr>
+        <w:ind w:left="2880" w:hanging="360"/>
+      </w:pPr>
+    </w:lvl>
+    <w:lvl w:ilvl="4" w:tplc="040E0019" w:tentative="1">
+      <w:start w:val="1"/>
+      <w:numFmt w:val="lowerLetter"/>
+      <w:lvlText w:val="%5."/>
+      <w:lvlJc w:val="left"/>
+      <w:pPr>
+        <w:ind w:left="3600" w:hanging="360"/>
+      </w:pPr>
+    </w:lvl>
+    <w:lvl w:ilvl="5" w:tplc="040E001B" w:tentative="1">
+      <w:start w:val="1"/>
+      <w:numFmt w:val="lowerRoman"/>
+      <w:lvlText w:val="%6."/>
+      <w:lvlJc w:val="right"/>
+      <w:pPr>
+        <w:ind w:left="4320" w:hanging="180"/>
+      </w:pPr>
+    </w:lvl>
+    <w:lvl w:ilvl="6" w:tplc="040E000F" w:tentative="1">
+      <w:start w:val="1"/>
+      <w:numFmt w:val="decimal"/>
+      <w:lvlText w:val="%7."/>
+      <w:lvlJc w:val="left"/>
+      <w:pPr>
+        <w:ind w:left="5040" w:hanging="360"/>
+      </w:pPr>
+    </w:lvl>
+    <w:lvl w:ilvl="7" w:tplc="040E0019" w:tentative="1">
+      <w:start w:val="1"/>
+      <w:numFmt w:val="lowerLetter"/>
+      <w:lvlText w:val="%8."/>
+      <w:lvlJc w:val="left"/>
+      <w:pPr>
+        <w:ind w:left="5760" w:hanging="360"/>
+      </w:pPr>
+    </w:lvl>
+    <w:lvl w:ilvl="8" w:tplc="040E001B" w:tentative="1">
+      <w:start w:val="1"/>
+      <w:numFmt w:val="lowerRoman"/>
+      <w:lvlText w:val="%9."/>
+      <w:lvlJc w:val="right"/>
+      <w:pPr>
+        <w:ind w:left="6480" w:hanging="180"/>
+      </w:pPr>
+    </w:lvl>
+  </w:abstractNum>
+  <w:abstractNum w:abstractNumId="5" w15:restartNumberingAfterBreak="0">
+    <w:nsid w:val="3C387E82"/>
+    <w:multiLevelType w:val="hybridMultilevel"/>
+    <w:tmpl w:val="39F865F6"/>
+    <w:lvl w:ilvl="0" w:tplc="040E000F">
+      <w:start w:val="1"/>
+      <w:numFmt w:val="decimal"/>
+      <w:lvlText w:val="%1."/>
+      <w:lvlJc w:val="left"/>
+      <w:pPr>
+        <w:ind w:left="720" w:hanging="360"/>
+      </w:pPr>
+    </w:lvl>
+    <w:lvl w:ilvl="1" w:tplc="040E0019" w:tentative="1">
+      <w:start w:val="1"/>
+      <w:numFmt w:val="lowerLetter"/>
+      <w:lvlText w:val="%2."/>
+      <w:lvlJc w:val="left"/>
+      <w:pPr>
+        <w:ind w:left="1440" w:hanging="360"/>
+      </w:pPr>
+    </w:lvl>
+    <w:lvl w:ilvl="2" w:tplc="040E001B" w:tentative="1">
+      <w:start w:val="1"/>
+      <w:numFmt w:val="lowerRoman"/>
+      <w:lvlText w:val="%3."/>
+      <w:lvlJc w:val="right"/>
+      <w:pPr>
+        <w:ind w:left="2160" w:hanging="180"/>
+      </w:pPr>
+    </w:lvl>
+    <w:lvl w:ilvl="3" w:tplc="040E000F" w:tentative="1">
+      <w:start w:val="1"/>
+      <w:numFmt w:val="decimal"/>
+      <w:lvlText w:val="%4."/>
+      <w:lvlJc w:val="left"/>
+      <w:pPr>
+        <w:ind w:left="2880" w:hanging="360"/>
+      </w:pPr>
+    </w:lvl>
+    <w:lvl w:ilvl="4" w:tplc="040E0019" w:tentative="1">
+      <w:start w:val="1"/>
+      <w:numFmt w:val="lowerLetter"/>
+      <w:lvlText w:val="%5."/>
+      <w:lvlJc w:val="left"/>
+      <w:pPr>
+        <w:ind w:left="3600" w:hanging="360"/>
+      </w:pPr>
+    </w:lvl>
+    <w:lvl w:ilvl="5" w:tplc="040E001B" w:tentative="1">
+      <w:start w:val="1"/>
+      <w:numFmt w:val="lowerRoman"/>
+      <w:lvlText w:val="%6."/>
+      <w:lvlJc w:val="right"/>
+      <w:pPr>
+        <w:ind w:left="4320" w:hanging="180"/>
+      </w:pPr>
+    </w:lvl>
+    <w:lvl w:ilvl="6" w:tplc="040E000F" w:tentative="1">
+      <w:start w:val="1"/>
+      <w:numFmt w:val="decimal"/>
+      <w:lvlText w:val="%7."/>
+      <w:lvlJc w:val="left"/>
+      <w:pPr>
+        <w:ind w:left="5040" w:hanging="360"/>
+      </w:pPr>
+    </w:lvl>
+    <w:lvl w:ilvl="7" w:tplc="040E0019" w:tentative="1">
+      <w:start w:val="1"/>
+      <w:numFmt w:val="lowerLetter"/>
+      <w:lvlText w:val="%8."/>
+      <w:lvlJc w:val="left"/>
+      <w:pPr>
+        <w:ind w:left="5760" w:hanging="360"/>
+      </w:pPr>
+    </w:lvl>
+    <w:lvl w:ilvl="8" w:tplc="040E001B" w:tentative="1">
+      <w:start w:val="1"/>
+      <w:numFmt w:val="lowerRoman"/>
+      <w:lvlText w:val="%9."/>
+      <w:lvlJc w:val="right"/>
+      <w:pPr>
+        <w:ind w:left="6480" w:hanging="180"/>
+      </w:pPr>
+    </w:lvl>
+  </w:abstractNum>
+  <w:abstractNum w:abstractNumId="6" w15:restartNumberingAfterBreak="0">
     <w:nsid w:val="46963990"/>
     <w:multiLevelType w:val="hybridMultilevel"/>
     <w:tmpl w:val="2A600B12"/>
@@ -599,7 +1526,93 @@
       </w:rPr>
     </w:lvl>
   </w:abstractNum>
-  <w:abstractNum w:abstractNumId="2" w15:restartNumberingAfterBreak="0">
+  <w:abstractNum w:abstractNumId="7" w15:restartNumberingAfterBreak="0">
+    <w:nsid w:val="524E4645"/>
+    <w:multiLevelType w:val="hybridMultilevel"/>
+    <w:tmpl w:val="2FC0351E"/>
+    <w:lvl w:ilvl="0" w:tplc="040E000F">
+      <w:start w:val="1"/>
+      <w:numFmt w:val="decimal"/>
+      <w:lvlText w:val="%1."/>
+      <w:lvlJc w:val="left"/>
+      <w:pPr>
+        <w:ind w:left="720" w:hanging="360"/>
+      </w:pPr>
+    </w:lvl>
+    <w:lvl w:ilvl="1" w:tplc="040E0019" w:tentative="1">
+      <w:start w:val="1"/>
+      <w:numFmt w:val="lowerLetter"/>
+      <w:lvlText w:val="%2."/>
+      <w:lvlJc w:val="left"/>
+      <w:pPr>
+        <w:ind w:left="1440" w:hanging="360"/>
+      </w:pPr>
+    </w:lvl>
+    <w:lvl w:ilvl="2" w:tplc="040E001B" w:tentative="1">
+      <w:start w:val="1"/>
+      <w:numFmt w:val="lowerRoman"/>
+      <w:lvlText w:val="%3."/>
+      <w:lvlJc w:val="right"/>
+      <w:pPr>
+        <w:ind w:left="2160" w:hanging="180"/>
+      </w:pPr>
+    </w:lvl>
+    <w:lvl w:ilvl="3" w:tplc="040E000F" w:tentative="1">
+      <w:start w:val="1"/>
+      <w:numFmt w:val="decimal"/>
+      <w:lvlText w:val="%4."/>
+      <w:lvlJc w:val="left"/>
+      <w:pPr>
+        <w:ind w:left="2880" w:hanging="360"/>
+      </w:pPr>
+    </w:lvl>
+    <w:lvl w:ilvl="4" w:tplc="040E0019" w:tentative="1">
+      <w:start w:val="1"/>
+      <w:numFmt w:val="lowerLetter"/>
+      <w:lvlText w:val="%5."/>
+      <w:lvlJc w:val="left"/>
+      <w:pPr>
+        <w:ind w:left="3600" w:hanging="360"/>
+      </w:pPr>
+    </w:lvl>
+    <w:lvl w:ilvl="5" w:tplc="040E001B" w:tentative="1">
+      <w:start w:val="1"/>
+      <w:numFmt w:val="lowerRoman"/>
+      <w:lvlText w:val="%6."/>
+      <w:lvlJc w:val="right"/>
+      <w:pPr>
+        <w:ind w:left="4320" w:hanging="180"/>
+      </w:pPr>
+    </w:lvl>
+    <w:lvl w:ilvl="6" w:tplc="040E000F" w:tentative="1">
+      <w:start w:val="1"/>
+      <w:numFmt w:val="decimal"/>
+      <w:lvlText w:val="%7."/>
+      <w:lvlJc w:val="left"/>
+      <w:pPr>
+        <w:ind w:left="5040" w:hanging="360"/>
+      </w:pPr>
+    </w:lvl>
+    <w:lvl w:ilvl="7" w:tplc="040E0019" w:tentative="1">
+      <w:start w:val="1"/>
+      <w:numFmt w:val="lowerLetter"/>
+      <w:lvlText w:val="%8."/>
+      <w:lvlJc w:val="left"/>
+      <w:pPr>
+        <w:ind w:left="5760" w:hanging="360"/>
+      </w:pPr>
+    </w:lvl>
+    <w:lvl w:ilvl="8" w:tplc="040E001B" w:tentative="1">
+      <w:start w:val="1"/>
+      <w:numFmt w:val="lowerRoman"/>
+      <w:lvlText w:val="%9."/>
+      <w:lvlJc w:val="right"/>
+      <w:pPr>
+        <w:ind w:left="6480" w:hanging="180"/>
+      </w:pPr>
+    </w:lvl>
+  </w:abstractNum>
+  <w:abstractNum w:abstractNumId="8" w15:restartNumberingAfterBreak="0">
     <w:nsid w:val="61820971"/>
     <w:multiLevelType w:val="hybridMultilevel"/>
     <w:tmpl w:val="43F8FE86"/>
@@ -685,7 +1698,7 @@
       </w:pPr>
     </w:lvl>
   </w:abstractNum>
-  <w:abstractNum w:abstractNumId="3" w15:restartNumberingAfterBreak="0">
+  <w:abstractNum w:abstractNumId="9" w15:restartNumberingAfterBreak="0">
     <w:nsid w:val="61FE0E3B"/>
     <w:multiLevelType w:val="hybridMultilevel"/>
     <w:tmpl w:val="4FE8F188"/>
@@ -771,7 +1784,7 @@
       </w:pPr>
     </w:lvl>
   </w:abstractNum>
-  <w:abstractNum w:abstractNumId="4" w15:restartNumberingAfterBreak="0">
+  <w:abstractNum w:abstractNumId="10" w15:restartNumberingAfterBreak="0">
     <w:nsid w:val="62F65600"/>
     <w:multiLevelType w:val="hybridMultilevel"/>
     <w:tmpl w:val="1D326DE2"/>
@@ -857,7 +1870,7 @@
       </w:pPr>
     </w:lvl>
   </w:abstractNum>
-  <w:abstractNum w:abstractNumId="5" w15:restartNumberingAfterBreak="0">
+  <w:abstractNum w:abstractNumId="11" w15:restartNumberingAfterBreak="0">
     <w:nsid w:val="736D5F1D"/>
     <w:multiLevelType w:val="hybridMultilevel"/>
     <w:tmpl w:val="43F8FE86"/>
@@ -943,23 +1956,130 @@
       </w:pPr>
     </w:lvl>
   </w:abstractNum>
+  <w:abstractNum w:abstractNumId="12" w15:restartNumberingAfterBreak="0">
+    <w:nsid w:val="78A818AC"/>
+    <w:multiLevelType w:val="hybridMultilevel"/>
+    <w:tmpl w:val="2FC0351E"/>
+    <w:lvl w:ilvl="0" w:tplc="040E000F">
+      <w:start w:val="1"/>
+      <w:numFmt w:val="decimal"/>
+      <w:lvlText w:val="%1."/>
+      <w:lvlJc w:val="left"/>
+      <w:pPr>
+        <w:ind w:left="720" w:hanging="360"/>
+      </w:pPr>
+    </w:lvl>
+    <w:lvl w:ilvl="1" w:tplc="040E0019" w:tentative="1">
+      <w:start w:val="1"/>
+      <w:numFmt w:val="lowerLetter"/>
+      <w:lvlText w:val="%2."/>
+      <w:lvlJc w:val="left"/>
+      <w:pPr>
+        <w:ind w:left="1440" w:hanging="360"/>
+      </w:pPr>
+    </w:lvl>
+    <w:lvl w:ilvl="2" w:tplc="040E001B" w:tentative="1">
+      <w:start w:val="1"/>
+      <w:numFmt w:val="lowerRoman"/>
+      <w:lvlText w:val="%3."/>
+      <w:lvlJc w:val="right"/>
+      <w:pPr>
+        <w:ind w:left="2160" w:hanging="180"/>
+      </w:pPr>
+    </w:lvl>
+    <w:lvl w:ilvl="3" w:tplc="040E000F" w:tentative="1">
+      <w:start w:val="1"/>
+      <w:numFmt w:val="decimal"/>
+      <w:lvlText w:val="%4."/>
+      <w:lvlJc w:val="left"/>
+      <w:pPr>
+        <w:ind w:left="2880" w:hanging="360"/>
+      </w:pPr>
+    </w:lvl>
+    <w:lvl w:ilvl="4" w:tplc="040E0019" w:tentative="1">
+      <w:start w:val="1"/>
+      <w:numFmt w:val="lowerLetter"/>
+      <w:lvlText w:val="%5."/>
+      <w:lvlJc w:val="left"/>
+      <w:pPr>
+        <w:ind w:left="3600" w:hanging="360"/>
+      </w:pPr>
+    </w:lvl>
+    <w:lvl w:ilvl="5" w:tplc="040E001B" w:tentative="1">
+      <w:start w:val="1"/>
+      <w:numFmt w:val="lowerRoman"/>
+      <w:lvlText w:val="%6."/>
+      <w:lvlJc w:val="right"/>
+      <w:pPr>
+        <w:ind w:left="4320" w:hanging="180"/>
+      </w:pPr>
+    </w:lvl>
+    <w:lvl w:ilvl="6" w:tplc="040E000F" w:tentative="1">
+      <w:start w:val="1"/>
+      <w:numFmt w:val="decimal"/>
+      <w:lvlText w:val="%7."/>
+      <w:lvlJc w:val="left"/>
+      <w:pPr>
+        <w:ind w:left="5040" w:hanging="360"/>
+      </w:pPr>
+    </w:lvl>
+    <w:lvl w:ilvl="7" w:tplc="040E0019" w:tentative="1">
+      <w:start w:val="1"/>
+      <w:numFmt w:val="lowerLetter"/>
+      <w:lvlText w:val="%8."/>
+      <w:lvlJc w:val="left"/>
+      <w:pPr>
+        <w:ind w:left="5760" w:hanging="360"/>
+      </w:pPr>
+    </w:lvl>
+    <w:lvl w:ilvl="8" w:tplc="040E001B" w:tentative="1">
+      <w:start w:val="1"/>
+      <w:numFmt w:val="lowerRoman"/>
+      <w:lvlText w:val="%9."/>
+      <w:lvlJc w:val="right"/>
+      <w:pPr>
+        <w:ind w:left="6480" w:hanging="180"/>
+      </w:pPr>
+    </w:lvl>
+  </w:abstractNum>
   <w:num w:numId="1">
-    <w:abstractNumId w:val="3"/>
+    <w:abstractNumId w:val="9"/>
   </w:num>
   <w:num w:numId="2">
-    <w:abstractNumId w:val="1"/>
+    <w:abstractNumId w:val="6"/>
   </w:num>
   <w:num w:numId="3">
-    <w:abstractNumId w:val="4"/>
+    <w:abstractNumId w:val="10"/>
   </w:num>
   <w:num w:numId="4">
     <w:abstractNumId w:val="0"/>
   </w:num>
   <w:num w:numId="5">
-    <w:abstractNumId w:val="5"/>
+    <w:abstractNumId w:val="11"/>
   </w:num>
   <w:num w:numId="6">
+    <w:abstractNumId w:val="8"/>
+  </w:num>
+  <w:num w:numId="7">
+    <w:abstractNumId w:val="4"/>
+  </w:num>
+  <w:num w:numId="8">
     <w:abstractNumId w:val="2"/>
+  </w:num>
+  <w:num w:numId="9">
+    <w:abstractNumId w:val="7"/>
+  </w:num>
+  <w:num w:numId="10">
+    <w:abstractNumId w:val="12"/>
+  </w:num>
+  <w:num w:numId="11">
+    <w:abstractNumId w:val="3"/>
+  </w:num>
+  <w:num w:numId="12">
+    <w:abstractNumId w:val="1"/>
+  </w:num>
+  <w:num w:numId="13">
+    <w:abstractNumId w:val="5"/>
   </w:num>
 </w:numbering>
 </file>

</xml_diff>